<commit_message>
Change yt link on laporan
</commit_message>
<xml_diff>
--- a/Laporan InstaArt.docx
+++ b/Laporan InstaArt.docx
@@ -4,24 +4,9 @@
   <w:body>
     <w:p>
       <w:pPr>
-        <w:spacing w:line="360" w:lineRule="auto"/>
-        <w:jc w:val="center"/>
-        <w:rPr>
-          <w:rFonts w:ascii="Times New Roman" w:hAnsi="Times New Roman" w:cs="Times New Roman"/>
-          <w:b/>
-          <w:bCs/>
-          <w:sz w:val="40"/>
-          <w:szCs w:val="40"/>
-        </w:rPr>
-      </w:pPr>
-      <w:r>
-        <w:rPr>
-          <w:rFonts w:ascii="Times New Roman" w:hAnsi="Times New Roman" w:cs="Times New Roman"/>
-          <w:b/>
-          <w:bCs/>
-          <w:sz w:val="40"/>
-          <w:szCs w:val="40"/>
-        </w:rPr>
+        <w:pStyle w:val="NoSpacing"/>
+      </w:pPr>
+      <w:r>
         <w:t>InstaArt</w:t>
       </w:r>
     </w:p>
@@ -516,7 +501,7 @@
           <w:sz w:val="24"/>
           <w:szCs w:val="24"/>
         </w:rPr>
-        <w:t>https://youtu.be/R7Y9w1t_elk</w:t>
+        <w:t>https://youtu.be/wbSStQ2lTTU</w:t>
       </w:r>
     </w:p>
     <w:p>
@@ -5144,6 +5129,15 @@
       </w:tblBorders>
     </w:tblPr>
   </w:style>
+  <w:style w:type="paragraph" w:styleId="NoSpacing">
+    <w:name w:val="No Spacing"/>
+    <w:uiPriority w:val="1"/>
+    <w:qFormat/>
+    <w:rsid w:val="007904E3"/>
+    <w:pPr>
+      <w:spacing w:after="0" w:line="240" w:lineRule="auto"/>
+    </w:pPr>
+  </w:style>
 </w:styles>
 </file>
 

</xml_diff>